<commit_message>
add 1000 test case to instruction memory
Modify the previous testbench for instruction memory and add 1000 test case to test the function
</commit_message>
<xml_diff>
--- a/reports/Unit tests/Instruction Memory.docx
+++ b/reports/Unit tests/Instruction Memory.docx
@@ -115,7 +115,39 @@
           <w:rFonts w:hint="eastAsia"/>
           <w:lang w:eastAsia="zh-CN"/>
         </w:rPr>
-        <w:t xml:space="preserve"> At the rising edge of w_clk, we write the value of the wd into instruction memory. In this way, it can support changing the program while our processor is running on the FPGA. </w:t>
+        <w:t xml:space="preserve"> At the rising edge of </w:t>
+      </w:r>
+      <w:proofErr w:type="spellStart"/>
+      <w:r>
+        <w:rPr>
+          <w:rFonts w:hint="eastAsia"/>
+          <w:lang w:eastAsia="zh-CN"/>
+        </w:rPr>
+        <w:t>w_clk</w:t>
+      </w:r>
+      <w:proofErr w:type="spellEnd"/>
+      <w:r>
+        <w:rPr>
+          <w:rFonts w:hint="eastAsia"/>
+          <w:lang w:eastAsia="zh-CN"/>
+        </w:rPr>
+        <w:t xml:space="preserve">, we write the value of the </w:t>
+      </w:r>
+      <w:proofErr w:type="spellStart"/>
+      <w:r>
+        <w:rPr>
+          <w:rFonts w:hint="eastAsia"/>
+          <w:lang w:eastAsia="zh-CN"/>
+        </w:rPr>
+        <w:t>wd</w:t>
+      </w:r>
+      <w:proofErr w:type="spellEnd"/>
+      <w:r>
+        <w:rPr>
+          <w:rFonts w:hint="eastAsia"/>
+          <w:lang w:eastAsia="zh-CN"/>
+        </w:rPr>
+        <w:t xml:space="preserve"> into instruction memory. In this way, it can support changing the program while our processor is running on the FPGA. </w:t>
       </w:r>
     </w:p>
     <w:p>
@@ -147,83 +179,143 @@
       </w:pPr>
       <w:r>
         <w:rPr>
+          <w:lang w:eastAsia="zh-CN"/>
+        </w:rPr>
+        <w:t>R</w:t>
+      </w:r>
+      <w:r>
+        <w:rPr>
+          <w:rFonts w:hint="eastAsia"/>
+          <w:lang w:eastAsia="zh-CN"/>
+        </w:rPr>
+        <w:t>andom generate 1000 test cases.</w:t>
+      </w:r>
+    </w:p>
+    <w:p>
+      <w:pPr>
+        <w:pStyle w:val="a3"/>
+        <w:numPr>
+          <w:ilvl w:val="0"/>
+          <w:numId w:val="1"/>
+        </w:numPr>
+        <w:ind w:firstLineChars="0"/>
+        <w:rPr>
+          <w:lang w:eastAsia="zh-CN"/>
+        </w:rPr>
+      </w:pPr>
+      <w:r>
+        <w:rPr>
+          <w:rFonts w:hint="eastAsia"/>
+          <w:lang w:eastAsia="zh-CN"/>
+        </w:rPr>
+        <w:t xml:space="preserve">Generate random variable to change </w:t>
+      </w:r>
+      <w:proofErr w:type="spellStart"/>
+      <w:proofErr w:type="gramStart"/>
+      <w:r>
+        <w:rPr>
+          <w:rFonts w:hint="eastAsia"/>
+          <w:lang w:eastAsia="zh-CN"/>
+        </w:rPr>
+        <w:t>addr</w:t>
+      </w:r>
+      <w:proofErr w:type="spellEnd"/>
+      <w:r>
+        <w:rPr>
+          <w:rFonts w:hint="eastAsia"/>
+          <w:lang w:eastAsia="zh-CN"/>
+        </w:rPr>
+        <w:t>(</w:t>
+      </w:r>
+      <w:proofErr w:type="gramEnd"/>
+      <w:r>
+        <w:rPr>
+          <w:rFonts w:hint="eastAsia"/>
+          <w:lang w:eastAsia="zh-CN"/>
+        </w:rPr>
+        <w:t xml:space="preserve">9 </w:t>
+      </w:r>
+      <w:proofErr w:type="spellStart"/>
+      <w:r>
+        <w:rPr>
+          <w:rFonts w:hint="eastAsia"/>
+          <w:lang w:eastAsia="zh-CN"/>
+        </w:rPr>
+        <w:t>downto</w:t>
+      </w:r>
+      <w:proofErr w:type="spellEnd"/>
+      <w:r>
+        <w:rPr>
+          <w:rFonts w:hint="eastAsia"/>
+          <w:lang w:eastAsia="zh-CN"/>
+        </w:rPr>
+        <w:t xml:space="preserve"> 2) and random variable to change instruction</w:t>
+      </w:r>
+    </w:p>
+    <w:p>
+      <w:pPr>
+        <w:pStyle w:val="a3"/>
+        <w:numPr>
+          <w:ilvl w:val="0"/>
+          <w:numId w:val="1"/>
+        </w:numPr>
+        <w:ind w:firstLineChars="0"/>
+        <w:rPr>
+          <w:lang w:eastAsia="zh-CN"/>
+        </w:rPr>
+      </w:pPr>
+      <w:r>
+        <w:rPr>
+          <w:rFonts w:hint="eastAsia"/>
+          <w:lang w:eastAsia="zh-CN"/>
+        </w:rPr>
+        <w:t>When stage equals to finished, all the test case passed.</w:t>
+      </w:r>
+    </w:p>
+    <w:p>
+      <w:pPr>
+        <w:rPr>
+          <w:lang w:eastAsia="zh-CN"/>
+        </w:rPr>
+      </w:pPr>
+    </w:p>
+    <w:p>
+      <w:pPr>
+        <w:rPr>
+          <w:lang w:eastAsia="zh-CN"/>
+        </w:rPr>
+      </w:pPr>
+    </w:p>
+    <w:p>
+      <w:pPr>
+        <w:rPr>
+          <w:lang w:eastAsia="zh-CN"/>
+        </w:rPr>
+      </w:pPr>
+      <w:r>
+        <w:rPr>
+          <w:rFonts w:hint="eastAsia"/>
+          <w:lang w:eastAsia="zh-CN"/>
+        </w:rPr>
+        <w:t>Function Simulation:</w:t>
+      </w:r>
+    </w:p>
+    <w:p>
+      <w:pPr>
+        <w:rPr>
+          <w:lang w:eastAsia="zh-CN"/>
+        </w:rPr>
+      </w:pPr>
+      <w:r>
+        <w:rPr>
           <w:noProof/>
           <w:lang w:eastAsia="zh-CN"/>
         </w:rPr>
         <w:drawing>
-          <wp:inline distT="0" distB="0" distL="0" distR="0" wp14:anchorId="7F15D280" wp14:editId="03397B2E">
-            <wp:extent cx="5067300" cy="1854200"/>
-            <wp:effectExtent l="0" t="0" r="12700" b="0"/>
+          <wp:inline distT="0" distB="0" distL="0" distR="0" wp14:anchorId="2EA9439E" wp14:editId="2E93DB77">
+            <wp:extent cx="4919958" cy="1380889"/>
+            <wp:effectExtent l="0" t="0" r="0" b="0"/>
             <wp:docPr id="1" name="图片 1"/>
-            <wp:cNvGraphicFramePr>
-              <a:graphicFrameLocks xmlns:a="http://schemas.openxmlformats.org/drawingml/2006/main" noChangeAspect="1"/>
-            </wp:cNvGraphicFramePr>
-            <a:graphic xmlns:a="http://schemas.openxmlformats.org/drawingml/2006/main">
-              <a:graphicData uri="http://schemas.openxmlformats.org/drawingml/2006/picture">
-                <pic:pic xmlns:pic="http://schemas.openxmlformats.org/drawingml/2006/picture">
-                  <pic:nvPicPr>
-                    <pic:cNvPr id="1" name=""/>
-                    <pic:cNvPicPr/>
-                  </pic:nvPicPr>
-                  <pic:blipFill>
-                    <a:blip r:embed="rId4"/>
-                    <a:stretch>
-                      <a:fillRect/>
-                    </a:stretch>
-                  </pic:blipFill>
-                  <pic:spPr>
-                    <a:xfrm>
-                      <a:off x="0" y="0"/>
-                      <a:ext cx="5067300" cy="1854200"/>
-                    </a:xfrm>
-                    <a:prstGeom prst="rect">
-                      <a:avLst/>
-                    </a:prstGeom>
-                  </pic:spPr>
-                </pic:pic>
-              </a:graphicData>
-            </a:graphic>
-          </wp:inline>
-        </w:drawing>
-      </w:r>
-    </w:p>
-    <w:p>
-      <w:pPr>
-        <w:rPr>
-          <w:lang w:eastAsia="zh-CN"/>
-        </w:rPr>
-      </w:pPr>
-      <w:r>
-        <w:rPr>
-          <w:rFonts w:hint="eastAsia"/>
-          <w:lang w:eastAsia="zh-CN"/>
-        </w:rPr>
-        <w:t>Functional Simulation:</w:t>
-      </w:r>
-    </w:p>
-    <w:p>
-      <w:pPr>
-        <w:rPr>
-          <w:lang w:eastAsia="zh-CN"/>
-        </w:rPr>
-      </w:pPr>
-    </w:p>
-    <w:p>
-      <w:pPr>
-        <w:rPr>
-          <w:lang w:eastAsia="zh-CN"/>
-        </w:rPr>
-      </w:pPr>
-      <w:r>
-        <w:rPr>
-          <w:noProof/>
-          <w:lang w:eastAsia="zh-CN"/>
-        </w:rPr>
-        <w:drawing>
-          <wp:inline distT="0" distB="0" distL="0" distR="0" wp14:anchorId="4F373ECB" wp14:editId="1570DC99">
-            <wp:extent cx="5486400" cy="947420"/>
-            <wp:effectExtent l="0" t="0" r="0" b="5080"/>
-            <wp:docPr id="5" name="图片 5"/>
             <wp:cNvGraphicFramePr>
               <a:graphicFrameLocks xmlns:a="http://schemas.openxmlformats.org/drawingml/2006/main" noChangeAspect="1"/>
             </wp:cNvGraphicFramePr>
@@ -243,7 +335,7 @@
                   <pic:spPr>
                     <a:xfrm>
                       <a:off x="0" y="0"/>
-                      <a:ext cx="5486400" cy="947420"/>
+                      <a:ext cx="4940721" cy="1386717"/>
                     </a:xfrm>
                     <a:prstGeom prst="rect">
                       <a:avLst/>
@@ -271,36 +363,14 @@
       </w:pPr>
       <w:r>
         <w:rPr>
-          <w:rFonts w:hint="eastAsia"/>
-          <w:lang w:eastAsia="zh-CN"/>
-        </w:rPr>
-        <w:t>Timing Simulation:</w:t>
-      </w:r>
-    </w:p>
-    <w:p>
-      <w:pPr>
-        <w:rPr>
-          <w:lang w:eastAsia="zh-CN"/>
-        </w:rPr>
-      </w:pPr>
-    </w:p>
-    <w:p>
-      <w:pPr>
-        <w:rPr>
-          <w:rFonts w:hint="eastAsia"/>
-          <w:lang w:eastAsia="zh-CN"/>
-        </w:rPr>
-      </w:pPr>
-      <w:r>
-        <w:rPr>
           <w:noProof/>
           <w:lang w:eastAsia="zh-CN"/>
         </w:rPr>
         <w:drawing>
-          <wp:inline distT="0" distB="0" distL="0" distR="0" wp14:anchorId="25CBA4D0" wp14:editId="107E8121">
-            <wp:extent cx="5486400" cy="883285"/>
+          <wp:inline distT="0" distB="0" distL="0" distR="0" wp14:anchorId="7957409D" wp14:editId="2356C5D1">
+            <wp:extent cx="4919958" cy="1474279"/>
             <wp:effectExtent l="0" t="0" r="0" b="0"/>
-            <wp:docPr id="6" name="图片 6"/>
+            <wp:docPr id="2" name="图片 2"/>
             <wp:cNvGraphicFramePr>
               <a:graphicFrameLocks xmlns:a="http://schemas.openxmlformats.org/drawingml/2006/main" noChangeAspect="1"/>
             </wp:cNvGraphicFramePr>
@@ -320,7 +390,7 @@
                   <pic:spPr>
                     <a:xfrm>
                       <a:off x="0" y="0"/>
-                      <a:ext cx="5486400" cy="883285"/>
+                      <a:ext cx="4947722" cy="1482599"/>
                     </a:xfrm>
                     <a:prstGeom prst="rect">
                       <a:avLst/>
@@ -332,6 +402,250 @@
           </wp:inline>
         </w:drawing>
       </w:r>
+    </w:p>
+    <w:p>
+      <w:pPr>
+        <w:rPr>
+          <w:lang w:eastAsia="zh-CN"/>
+        </w:rPr>
+      </w:pPr>
+    </w:p>
+    <w:p>
+      <w:pPr>
+        <w:rPr>
+          <w:lang w:eastAsia="zh-CN"/>
+        </w:rPr>
+      </w:pPr>
+      <w:r>
+        <w:rPr>
+          <w:noProof/>
+          <w:lang w:eastAsia="zh-CN"/>
+        </w:rPr>
+        <w:lastRenderedPageBreak/>
+        <w:drawing>
+          <wp:inline distT="0" distB="0" distL="0" distR="0" wp14:anchorId="52EFA34A" wp14:editId="4E5828D8">
+            <wp:extent cx="5486400" cy="869315"/>
+            <wp:effectExtent l="0" t="0" r="0" b="6985"/>
+            <wp:docPr id="3" name="图片 3"/>
+            <wp:cNvGraphicFramePr>
+              <a:graphicFrameLocks xmlns:a="http://schemas.openxmlformats.org/drawingml/2006/main" noChangeAspect="1"/>
+            </wp:cNvGraphicFramePr>
+            <a:graphic xmlns:a="http://schemas.openxmlformats.org/drawingml/2006/main">
+              <a:graphicData uri="http://schemas.openxmlformats.org/drawingml/2006/picture">
+                <pic:pic xmlns:pic="http://schemas.openxmlformats.org/drawingml/2006/picture">
+                  <pic:nvPicPr>
+                    <pic:cNvPr id="0" name=""/>
+                    <pic:cNvPicPr/>
+                  </pic:nvPicPr>
+                  <pic:blipFill>
+                    <a:blip r:embed="rId7"/>
+                    <a:stretch>
+                      <a:fillRect/>
+                    </a:stretch>
+                  </pic:blipFill>
+                  <pic:spPr>
+                    <a:xfrm>
+                      <a:off x="0" y="0"/>
+                      <a:ext cx="5486400" cy="869315"/>
+                    </a:xfrm>
+                    <a:prstGeom prst="rect">
+                      <a:avLst/>
+                    </a:prstGeom>
+                  </pic:spPr>
+                </pic:pic>
+              </a:graphicData>
+            </a:graphic>
+          </wp:inline>
+        </w:drawing>
+      </w:r>
+    </w:p>
+    <w:p>
+      <w:pPr>
+        <w:rPr>
+          <w:lang w:eastAsia="zh-CN"/>
+        </w:rPr>
+      </w:pPr>
+    </w:p>
+    <w:p>
+      <w:pPr>
+        <w:rPr>
+          <w:lang w:eastAsia="zh-CN"/>
+        </w:rPr>
+      </w:pPr>
+      <w:r>
+        <w:rPr>
+          <w:rFonts w:hint="eastAsia"/>
+          <w:lang w:eastAsia="zh-CN"/>
+        </w:rPr>
+        <w:t>Timing Simulation:</w:t>
+      </w:r>
+    </w:p>
+    <w:p>
+      <w:pPr>
+        <w:rPr>
+          <w:lang w:eastAsia="zh-CN"/>
+        </w:rPr>
+      </w:pPr>
+      <w:r>
+        <w:rPr>
+          <w:noProof/>
+          <w:lang w:eastAsia="zh-CN"/>
+        </w:rPr>
+        <w:drawing>
+          <wp:inline distT="0" distB="0" distL="0" distR="0" wp14:anchorId="2723D3F1" wp14:editId="2486867D">
+            <wp:extent cx="5106074" cy="1317887"/>
+            <wp:effectExtent l="0" t="0" r="0" b="0"/>
+            <wp:docPr id="4" name="图片 4"/>
+            <wp:cNvGraphicFramePr>
+              <a:graphicFrameLocks xmlns:a="http://schemas.openxmlformats.org/drawingml/2006/main" noChangeAspect="1"/>
+            </wp:cNvGraphicFramePr>
+            <a:graphic xmlns:a="http://schemas.openxmlformats.org/drawingml/2006/main">
+              <a:graphicData uri="http://schemas.openxmlformats.org/drawingml/2006/picture">
+                <pic:pic xmlns:pic="http://schemas.openxmlformats.org/drawingml/2006/picture">
+                  <pic:nvPicPr>
+                    <pic:cNvPr id="0" name=""/>
+                    <pic:cNvPicPr/>
+                  </pic:nvPicPr>
+                  <pic:blipFill>
+                    <a:blip r:embed="rId8"/>
+                    <a:stretch>
+                      <a:fillRect/>
+                    </a:stretch>
+                  </pic:blipFill>
+                  <pic:spPr>
+                    <a:xfrm>
+                      <a:off x="0" y="0"/>
+                      <a:ext cx="5106074" cy="1317887"/>
+                    </a:xfrm>
+                    <a:prstGeom prst="rect">
+                      <a:avLst/>
+                    </a:prstGeom>
+                  </pic:spPr>
+                </pic:pic>
+              </a:graphicData>
+            </a:graphic>
+          </wp:inline>
+        </w:drawing>
+      </w:r>
+    </w:p>
+    <w:p>
+      <w:pPr>
+        <w:rPr>
+          <w:lang w:eastAsia="zh-CN"/>
+        </w:rPr>
+      </w:pPr>
+    </w:p>
+    <w:p>
+      <w:pPr>
+        <w:rPr>
+          <w:lang w:eastAsia="zh-CN"/>
+        </w:rPr>
+      </w:pPr>
+      <w:r>
+        <w:rPr>
+          <w:noProof/>
+          <w:lang w:eastAsia="zh-CN"/>
+        </w:rPr>
+        <w:drawing>
+          <wp:inline distT="0" distB="0" distL="0" distR="0" wp14:anchorId="57E23D41" wp14:editId="1D54CA45">
+            <wp:extent cx="5106074" cy="1459723"/>
+            <wp:effectExtent l="0" t="0" r="0" b="7620"/>
+            <wp:docPr id="7" name="图片 7"/>
+            <wp:cNvGraphicFramePr>
+              <a:graphicFrameLocks xmlns:a="http://schemas.openxmlformats.org/drawingml/2006/main" noChangeAspect="1"/>
+            </wp:cNvGraphicFramePr>
+            <a:graphic xmlns:a="http://schemas.openxmlformats.org/drawingml/2006/main">
+              <a:graphicData uri="http://schemas.openxmlformats.org/drawingml/2006/picture">
+                <pic:pic xmlns:pic="http://schemas.openxmlformats.org/drawingml/2006/picture">
+                  <pic:nvPicPr>
+                    <pic:cNvPr id="0" name=""/>
+                    <pic:cNvPicPr/>
+                  </pic:nvPicPr>
+                  <pic:blipFill>
+                    <a:blip r:embed="rId9"/>
+                    <a:stretch>
+                      <a:fillRect/>
+                    </a:stretch>
+                  </pic:blipFill>
+                  <pic:spPr>
+                    <a:xfrm>
+                      <a:off x="0" y="0"/>
+                      <a:ext cx="5106074" cy="1459723"/>
+                    </a:xfrm>
+                    <a:prstGeom prst="rect">
+                      <a:avLst/>
+                    </a:prstGeom>
+                  </pic:spPr>
+                </pic:pic>
+              </a:graphicData>
+            </a:graphic>
+          </wp:inline>
+        </w:drawing>
+      </w:r>
+    </w:p>
+    <w:p>
+      <w:pPr>
+        <w:rPr>
+          <w:lang w:eastAsia="zh-CN"/>
+        </w:rPr>
+      </w:pPr>
+    </w:p>
+    <w:p>
+      <w:pPr>
+        <w:rPr>
+          <w:lang w:eastAsia="zh-CN"/>
+        </w:rPr>
+      </w:pPr>
+      <w:r>
+        <w:rPr>
+          <w:noProof/>
+          <w:lang w:eastAsia="zh-CN"/>
+        </w:rPr>
+        <w:drawing>
+          <wp:inline distT="0" distB="0" distL="0" distR="0" wp14:anchorId="58E082DF" wp14:editId="38097BA1">
+            <wp:extent cx="5486400" cy="1028700"/>
+            <wp:effectExtent l="0" t="0" r="0" b="0"/>
+            <wp:docPr id="8" name="图片 8"/>
+            <wp:cNvGraphicFramePr>
+              <a:graphicFrameLocks xmlns:a="http://schemas.openxmlformats.org/drawingml/2006/main" noChangeAspect="1"/>
+            </wp:cNvGraphicFramePr>
+            <a:graphic xmlns:a="http://schemas.openxmlformats.org/drawingml/2006/main">
+              <a:graphicData uri="http://schemas.openxmlformats.org/drawingml/2006/picture">
+                <pic:pic xmlns:pic="http://schemas.openxmlformats.org/drawingml/2006/picture">
+                  <pic:nvPicPr>
+                    <pic:cNvPr id="0" name=""/>
+                    <pic:cNvPicPr/>
+                  </pic:nvPicPr>
+                  <pic:blipFill>
+                    <a:blip r:embed="rId10"/>
+                    <a:stretch>
+                      <a:fillRect/>
+                    </a:stretch>
+                  </pic:blipFill>
+                  <pic:spPr>
+                    <a:xfrm>
+                      <a:off x="0" y="0"/>
+                      <a:ext cx="5486400" cy="1028700"/>
+                    </a:xfrm>
+                    <a:prstGeom prst="rect">
+                      <a:avLst/>
+                    </a:prstGeom>
+                  </pic:spPr>
+                </pic:pic>
+              </a:graphicData>
+            </a:graphic>
+          </wp:inline>
+        </w:drawing>
+      </w:r>
+    </w:p>
+    <w:p>
+      <w:pPr>
+        <w:rPr>
+          <w:lang w:eastAsia="zh-CN"/>
+        </w:rPr>
+      </w:pPr>
+    </w:p>
+    <w:p>
       <w:bookmarkStart w:id="0" w:name="_GoBack"/>
       <w:bookmarkEnd w:id="0"/>
     </w:p>
@@ -343,6 +657,103 @@
     </w:sectPr>
   </w:body>
 </w:document>
+</file>
+
+<file path=word/numbering.xml><?xml version="1.0" encoding="utf-8"?>
+<w:numbering xmlns:wpc="http://schemas.microsoft.com/office/word/2010/wordprocessingCanvas" xmlns:mo="http://schemas.microsoft.com/office/mac/office/2008/main" xmlns:mc="http://schemas.openxmlformats.org/markup-compatibility/2006" xmlns:mv="urn:schemas-microsoft-com:mac:vml" xmlns:o="urn:schemas-microsoft-com:office:office" xmlns:r="http://schemas.openxmlformats.org/officeDocument/2006/relationships" xmlns:m="http://schemas.openxmlformats.org/officeDocument/2006/math" xmlns:v="urn:schemas-microsoft-com:vml" xmlns:wp14="http://schemas.microsoft.com/office/word/2010/wordprocessingDrawing" xmlns:wp="http://schemas.openxmlformats.org/drawingml/2006/wordprocessingDrawing" xmlns:w10="urn:schemas-microsoft-com:office:word" xmlns:w="http://schemas.openxmlformats.org/wordprocessingml/2006/main" xmlns:w14="http://schemas.microsoft.com/office/word/2010/wordml" xmlns:w15="http://schemas.microsoft.com/office/word/2012/wordml" xmlns:wpg="http://schemas.microsoft.com/office/word/2010/wordprocessingGroup" xmlns:wpi="http://schemas.microsoft.com/office/word/2010/wordprocessingInk" xmlns:wne="http://schemas.microsoft.com/office/word/2006/wordml" xmlns:wps="http://schemas.microsoft.com/office/word/2010/wordprocessingShape" mc:Ignorable="w14 w15 wp14">
+  <w:abstractNum w:abstractNumId="0">
+    <w:nsid w:val="3CCF0589"/>
+    <w:multiLevelType w:val="hybridMultilevel"/>
+    <w:tmpl w:val="3FB21FBC"/>
+    <w:lvl w:ilvl="0" w:tplc="D06E9C86">
+      <w:start w:val="1"/>
+      <w:numFmt w:val="decimal"/>
+      <w:lvlText w:val="%1."/>
+      <w:lvlJc w:val="left"/>
+      <w:pPr>
+        <w:ind w:left="360" w:hanging="360"/>
+      </w:pPr>
+      <w:rPr>
+        <w:rFonts w:hint="default"/>
+      </w:rPr>
+    </w:lvl>
+    <w:lvl w:ilvl="1" w:tplc="04090019" w:tentative="1">
+      <w:start w:val="1"/>
+      <w:numFmt w:val="lowerLetter"/>
+      <w:lvlText w:val="%2)"/>
+      <w:lvlJc w:val="left"/>
+      <w:pPr>
+        <w:ind w:left="840" w:hanging="420"/>
+      </w:pPr>
+    </w:lvl>
+    <w:lvl w:ilvl="2" w:tplc="0409001B" w:tentative="1">
+      <w:start w:val="1"/>
+      <w:numFmt w:val="lowerRoman"/>
+      <w:lvlText w:val="%3."/>
+      <w:lvlJc w:val="right"/>
+      <w:pPr>
+        <w:ind w:left="1260" w:hanging="420"/>
+      </w:pPr>
+    </w:lvl>
+    <w:lvl w:ilvl="3" w:tplc="0409000F" w:tentative="1">
+      <w:start w:val="1"/>
+      <w:numFmt w:val="decimal"/>
+      <w:lvlText w:val="%4."/>
+      <w:lvlJc w:val="left"/>
+      <w:pPr>
+        <w:ind w:left="1680" w:hanging="420"/>
+      </w:pPr>
+    </w:lvl>
+    <w:lvl w:ilvl="4" w:tplc="04090019" w:tentative="1">
+      <w:start w:val="1"/>
+      <w:numFmt w:val="lowerLetter"/>
+      <w:lvlText w:val="%5)"/>
+      <w:lvlJc w:val="left"/>
+      <w:pPr>
+        <w:ind w:left="2100" w:hanging="420"/>
+      </w:pPr>
+    </w:lvl>
+    <w:lvl w:ilvl="5" w:tplc="0409001B" w:tentative="1">
+      <w:start w:val="1"/>
+      <w:numFmt w:val="lowerRoman"/>
+      <w:lvlText w:val="%6."/>
+      <w:lvlJc w:val="right"/>
+      <w:pPr>
+        <w:ind w:left="2520" w:hanging="420"/>
+      </w:pPr>
+    </w:lvl>
+    <w:lvl w:ilvl="6" w:tplc="0409000F" w:tentative="1">
+      <w:start w:val="1"/>
+      <w:numFmt w:val="decimal"/>
+      <w:lvlText w:val="%7."/>
+      <w:lvlJc w:val="left"/>
+      <w:pPr>
+        <w:ind w:left="2940" w:hanging="420"/>
+      </w:pPr>
+    </w:lvl>
+    <w:lvl w:ilvl="7" w:tplc="04090019" w:tentative="1">
+      <w:start w:val="1"/>
+      <w:numFmt w:val="lowerLetter"/>
+      <w:lvlText w:val="%8)"/>
+      <w:lvlJc w:val="left"/>
+      <w:pPr>
+        <w:ind w:left="3360" w:hanging="420"/>
+      </w:pPr>
+    </w:lvl>
+    <w:lvl w:ilvl="8" w:tplc="0409001B" w:tentative="1">
+      <w:start w:val="1"/>
+      <w:numFmt w:val="lowerRoman"/>
+      <w:lvlText w:val="%9."/>
+      <w:lvlJc w:val="right"/>
+      <w:pPr>
+        <w:ind w:left="3780" w:hanging="420"/>
+      </w:pPr>
+    </w:lvl>
+  </w:abstractNum>
+  <w:num w:numId="1">
+    <w:abstractNumId w:val="0"/>
+  </w:num>
+</w:numbering>
 </file>
 
 <file path=word/styles.xml><?xml version="1.0" encoding="utf-8"?>
@@ -743,7 +1154,7 @@
   <w:style w:type="paragraph" w:default="1" w:styleId="a">
     <w:name w:val="Normal"/>
     <w:qFormat/>
-    <w:rsid w:val="00D87678"/>
+    <w:rsid w:val="00BD6ED3"/>
   </w:style>
   <w:style w:type="paragraph" w:styleId="1">
     <w:name w:val="heading 1"/>
@@ -807,6 +1218,16 @@
       <w:sz w:val="44"/>
       <w:szCs w:val="44"/>
     </w:rPr>
+  </w:style>
+  <w:style w:type="paragraph" w:styleId="a3">
+    <w:name w:val="List Paragraph"/>
+    <w:basedOn w:val="a"/>
+    <w:uiPriority w:val="34"/>
+    <w:qFormat/>
+    <w:rsid w:val="00BD6ED3"/>
+    <w:pPr>
+      <w:ind w:firstLineChars="200" w:firstLine="420"/>
+    </w:pPr>
   </w:style>
 </w:styles>
 </file>

</xml_diff>